<commit_message>
tydzien do 14.10.18 szkoła
</commit_message>
<xml_diff>
--- a/Notatki/klasa 2/Angielski.docx
+++ b/Notatki/klasa 2/Angielski.docx
@@ -3784,11 +3784,240 @@
       </w:r>
       <w:proofErr w:type="spellEnd"/>
       <w:r>
-        <w:t xml:space="preserve"> love to danc</w:t>
-      </w:r>
+        <w:t xml:space="preserve"> love to </w:t>
+      </w:r>
+      <w:proofErr w:type="spellStart"/>
+      <w:r>
+        <w:t>danc</w:t>
+      </w:r>
+      <w:proofErr w:type="spellEnd"/>
+    </w:p>
+    <w:p>
+      <w:r>
+        <w:t>1C</w:t>
+      </w:r>
+    </w:p>
+    <w:p>
+      <w:r>
+        <w:t>2B</w:t>
+      </w:r>
+    </w:p>
+    <w:p>
+      <w:r>
+        <w:t>3B</w:t>
+      </w:r>
+    </w:p>
+    <w:p>
+      <w:r>
+        <w:t>4A</w:t>
+      </w:r>
+    </w:p>
+    <w:p>
+      <w:r>
+        <w:t>5</w:t>
+      </w:r>
+      <w:r>
+        <w:t>B</w:t>
+      </w:r>
+    </w:p>
+    <w:p>
+      <w:r>
+        <w:t>6A</w:t>
+      </w:r>
+    </w:p>
+    <w:p/>
+    <w:p>
+      <w:r>
+        <w:t>2</w:t>
+      </w:r>
+    </w:p>
+    <w:p>
+      <w:r>
+        <w:t xml:space="preserve">1 </w:t>
+      </w:r>
+      <w:proofErr w:type="spellStart"/>
+      <w:r>
+        <w:t>boat</w:t>
+      </w:r>
+      <w:proofErr w:type="spellEnd"/>
+    </w:p>
+    <w:p>
+      <w:r>
+        <w:t xml:space="preserve">2 </w:t>
+      </w:r>
+      <w:proofErr w:type="spellStart"/>
+      <w:r>
+        <w:t>expertise</w:t>
+      </w:r>
+      <w:proofErr w:type="spellEnd"/>
+    </w:p>
+    <w:p>
+      <w:r>
+        <w:t xml:space="preserve">3 </w:t>
+      </w:r>
+      <w:proofErr w:type="spellStart"/>
+      <w:r>
+        <w:t>head</w:t>
+      </w:r>
+      <w:proofErr w:type="spellEnd"/>
+    </w:p>
+    <w:p>
+      <w:r>
+        <w:t xml:space="preserve">4 </w:t>
+      </w:r>
+      <w:proofErr w:type="spellStart"/>
+      <w:r>
+        <w:t>initiative</w:t>
+      </w:r>
+      <w:proofErr w:type="spellEnd"/>
+    </w:p>
+    <w:p>
+      <w:r>
+        <w:t xml:space="preserve">5 </w:t>
+      </w:r>
+      <w:proofErr w:type="spellStart"/>
+      <w:r>
+        <w:t>composure</w:t>
+      </w:r>
+      <w:proofErr w:type="spellEnd"/>
+    </w:p>
+    <w:p>
+      <w:r>
+        <w:t xml:space="preserve">6 </w:t>
+      </w:r>
+      <w:proofErr w:type="spellStart"/>
+      <w:r>
+        <w:t>concerns</w:t>
+      </w:r>
+      <w:proofErr w:type="spellEnd"/>
+    </w:p>
+    <w:p>
+      <w:pPr>
+        <w:tabs>
+          <w:tab w:val="left" w:pos="5939"/>
+        </w:tabs>
+      </w:pPr>
+      <w:r>
+        <w:t xml:space="preserve">7 </w:t>
+      </w:r>
+      <w:proofErr w:type="spellStart"/>
+      <w:r>
+        <w:t>sense</w:t>
+      </w:r>
+      <w:proofErr w:type="spellEnd"/>
+      <w:r>
+        <w:tab/>
+      </w:r>
+    </w:p>
+    <w:p>
+      <w:r>
+        <w:t xml:space="preserve">8 </w:t>
+      </w:r>
+      <w:proofErr w:type="spellStart"/>
+      <w:r>
+        <w:t>affinity</w:t>
+      </w:r>
+      <w:proofErr w:type="spellEnd"/>
+    </w:p>
+    <w:p>
+      <w:r>
+        <w:br w:type="page"/>
+      </w:r>
+    </w:p>
+    <w:p>
+      <w:proofErr w:type="spellStart"/>
+      <w:r>
+        <w:lastRenderedPageBreak/>
+        <w:t>Lesson</w:t>
+      </w:r>
+      <w:proofErr w:type="spellEnd"/>
+      <w:r>
+        <w:t xml:space="preserve"> </w:t>
+      </w:r>
+    </w:p>
+    <w:p>
+      <w:proofErr w:type="spellStart"/>
+      <w:r>
+        <w:t>Topic</w:t>
+      </w:r>
+      <w:proofErr w:type="spellEnd"/>
+      <w:r>
+        <w:t xml:space="preserve">: </w:t>
+      </w:r>
+      <w:proofErr w:type="spellStart"/>
+      <w:r>
+        <w:t>Homeschooling</w:t>
+      </w:r>
+      <w:proofErr w:type="spellEnd"/>
+      <w:r>
+        <w:t xml:space="preserve"> </w:t>
+      </w:r>
+      <w:proofErr w:type="spellStart"/>
+      <w:r>
+        <w:t>giving</w:t>
+      </w:r>
+      <w:proofErr w:type="spellEnd"/>
+      <w:r>
+        <w:t xml:space="preserve"> </w:t>
+      </w:r>
+      <w:proofErr w:type="spellStart"/>
+      <w:r>
+        <w:t>supporting</w:t>
+      </w:r>
+      <w:proofErr w:type="spellEnd"/>
+      <w:r>
+        <w:t xml:space="preserve"> </w:t>
+      </w:r>
+      <w:proofErr w:type="spellStart"/>
+      <w:r>
+        <w:t>examples</w:t>
+      </w:r>
+      <w:proofErr w:type="spellEnd"/>
+      <w:r>
+        <w:t xml:space="preserve"> and </w:t>
+      </w:r>
+      <w:proofErr w:type="spellStart"/>
+      <w:r>
+        <w:t>speaking</w:t>
+      </w:r>
+      <w:proofErr w:type="spellEnd"/>
+    </w:p>
+    <w:p/>
+    <w:p>
+      <w:r>
+        <w:t xml:space="preserve">Not </w:t>
+      </w:r>
+      <w:proofErr w:type="spellStart"/>
+      <w:r>
+        <w:t>practical</w:t>
+      </w:r>
+      <w:proofErr w:type="spellEnd"/>
+    </w:p>
+    <w:p>
+      <w:r>
+        <w:t xml:space="preserve">No </w:t>
+      </w:r>
+      <w:proofErr w:type="spellStart"/>
+      <w:r>
+        <w:t>time</w:t>
+      </w:r>
+      <w:proofErr w:type="spellEnd"/>
+    </w:p>
+    <w:p>
+      <w:r>
+        <w:t xml:space="preserve">No </w:t>
+      </w:r>
+      <w:proofErr w:type="spellStart"/>
+      <w:r>
+        <w:t>socializing</w:t>
+      </w:r>
+      <w:proofErr w:type="spellEnd"/>
+    </w:p>
+    <w:p>
       <w:bookmarkStart w:id="1" w:name="_GoBack"/>
       <w:bookmarkEnd w:id="1"/>
     </w:p>
+    <w:p/>
     <w:sectPr>
       <w:pgSz w:w="11906" w:h="16838"/>
       <w:pgMar w:top="1417" w:right="1417" w:bottom="1417" w:left="1417" w:header="708" w:footer="708" w:gutter="0"/>
@@ -5629,7 +5858,7 @@
 </file>
 
 <file path=customXml/itemProps1.xml><?xml version="1.0" encoding="utf-8"?>
-<ds:datastoreItem xmlns:ds="http://schemas.openxmlformats.org/officeDocument/2006/customXml" ds:itemID="{F963EA07-2BCA-4B52-A449-5DA7EC3C6103}">
+<ds:datastoreItem xmlns:ds="http://schemas.openxmlformats.org/officeDocument/2006/customXml" ds:itemID="{4E2623FD-ACB6-424A-827F-BB0971AD13FB}">
   <ds:schemaRefs>
     <ds:schemaRef ds:uri="http://schemas.openxmlformats.org/officeDocument/2006/bibliography"/>
   </ds:schemaRefs>

</xml_diff>